<commit_message>
Aktuell: Verknüpfung Menü und Login, LoginFunktion auf eine Klasse beschränkt, Verbesserungen UI
-
</commit_message>
<xml_diff>
--- a/prototype/Evaluation Prototyp.docx
+++ b/prototype/Evaluation Prototyp.docx
@@ -20,8 +20,42 @@
           <w:szCs w:val="36"/>
           <w:lang w:val="en-US"/>
         </w:rPr>
-        <w:t>Evaluation Prototyp – wanderoo</w:t>
-      </w:r>
+        <w:t xml:space="preserve">Evaluation </w:t>
+      </w:r>
+      <w:proofErr w:type="spellStart"/>
+      <w:r>
+        <w:rPr>
+          <w:b/>
+          <w:bCs/>
+          <w:sz w:val="36"/>
+          <w:szCs w:val="36"/>
+          <w:lang w:val="en-US"/>
+        </w:rPr>
+        <w:t>Prototyp</w:t>
+      </w:r>
+      <w:proofErr w:type="spellEnd"/>
+      <w:r>
+        <w:rPr>
+          <w:b/>
+          <w:bCs/>
+          <w:sz w:val="36"/>
+          <w:szCs w:val="36"/>
+          <w:lang w:val="en-US"/>
+        </w:rPr>
+        <w:t xml:space="preserve"> – </w:t>
+      </w:r>
+      <w:proofErr w:type="spellStart"/>
+      <w:r>
+        <w:rPr>
+          <w:b/>
+          <w:bCs/>
+          <w:sz w:val="36"/>
+          <w:szCs w:val="36"/>
+          <w:lang w:val="en-US"/>
+        </w:rPr>
+        <w:t>wanderoo</w:t>
+      </w:r>
+      <w:proofErr w:type="spellEnd"/>
     </w:p>
     <w:sdt>
       <w:sdtPr>
@@ -1088,7 +1122,15 @@
         <w:t xml:space="preserve">r betonen, dass einige </w:t>
       </w:r>
       <w:r>
-        <w:t>„Features“ in der Applikation „wanderoo“ nur zur Anschaulichkeit und nicht zur realen Anwendung implementiert werden, beispielsweise die Karte oder der Notfallknopf. Das Java-Projekt wird nicht auf Smartphones angepasst sein, wir simulieren dies jedoch durch die Fenstermaße</w:t>
+        <w:t>„Features“ in der Applikation „</w:t>
+      </w:r>
+      <w:proofErr w:type="spellStart"/>
+      <w:r>
+        <w:t>wanderoo</w:t>
+      </w:r>
+      <w:proofErr w:type="spellEnd"/>
+      <w:r>
+        <w:t>“ nur zur Anschaulichkeit und nicht zur realen Anwendung implementiert werden, beispielsweise die Karte oder der Notfallknopf. Das Java-Projekt wird nicht auf Smartphones angepasst sein, wir simulieren dies jedoch durch die Fenstermaße</w:t>
       </w:r>
       <w:r>
         <w:t xml:space="preserve"> und das User Interface</w:t>
@@ -1130,7 +1172,27 @@
         <w:t xml:space="preserve"> nach</w:t>
       </w:r>
       <w:r>
-        <w:t xml:space="preserve"> ein Menü, von dem man aus in die Verschiedenen „Services“ der Applikation springen kann. Im Prototypen haben wir uns bewusst nicht für eine Side-Bar oder eine Bottom Icon Navigation Bar entschieden, um die App schlicht und übersichtlich zu halten. Zudem lässt sich ein eigner Menü-Screen</w:t>
+        <w:t xml:space="preserve"> ein Menü, </w:t>
+      </w:r>
+      <w:r>
+        <w:t>aus dem man</w:t>
+      </w:r>
+      <w:r>
+        <w:t xml:space="preserve"> in die </w:t>
+      </w:r>
+      <w:r>
+        <w:t>v</w:t>
+      </w:r>
+      <w:r>
+        <w:t xml:space="preserve">erschiedenen „Services“ der Applikation springen kann. Im Prototypen haben wir uns bewusst nicht für eine Side-Bar oder eine </w:t>
+      </w:r>
+      <w:proofErr w:type="spellStart"/>
+      <w:r>
+        <w:t>Bottom</w:t>
+      </w:r>
+      <w:proofErr w:type="spellEnd"/>
+      <w:r>
+        <w:t xml:space="preserve"> Icon Navigation Bar entschieden, um die App schlicht und übersichtlich zu halten. Zudem lässt sich ein eigner Menü-Screen</w:t>
       </w:r>
       <w:r>
         <w:t xml:space="preserve"> leichter in einer Java-Applikation implementieren. </w:t>
@@ -1149,17 +1211,75 @@
     </w:p>
     <w:p>
       <w:r>
-        <w:t xml:space="preserve">Eine Karte, wie von Google Maps bekannt, würden wir ebenfalls gerne umsetzen, da sie das Hauptmerkmal unserer Applikation darstellt. Wanderrouten sollen über diese Karte angezeigt werden. Im Prototyp ist ebenfalls zu sehen, dass mit Hilfe von Schiebereglern gewählt werden kann, wie lang die Wanderstrecke sein soll und wie viele Höhenmeter mit inbegriffen sein sollen. Wir haben uns dafür entschieden, diese Schieberegler aus dem Protypen nicht mit zu implementieren, da die Komplexität für uns innerhalb der gegebenen Zeit nicht umsetzbar scheint. Auch bei der Umsetzung der Karte kürzen wir die Implementation. Es scheint so, dass Google Maps keine API für Java anbietet, sondern nur für WebApps. Um unsere App trotzdem anschaulich zu gestalten, werden wir versuchen mithilfe von Web-Integrationen in Java eine Google Maps-Seite darzustellen. </w:t>
-      </w:r>
-    </w:p>
-    <w:p>
-      <w:r>
-        <w:t xml:space="preserve">Eine eigene Kartenimplementation scheint schlichtweg zu komplex. </w:t>
-      </w:r>
-    </w:p>
-    <w:p>
-      <w:r>
-        <w:t>Nach heutiger Sicht (Stand: 01.09.2020) scheint auch die Implementation von der oben genannten Swing-Browser-Komponente nicht erreichbar, da man für die Bibliothek, die wir dafür genutzt hätten, eine Lizenz benötigt. Somit wird die Karte nur „generisch“ in Form eines Bildes oder Ähnlichen in der Applikation zu finden sein.</w:t>
+        <w:t xml:space="preserve">Eine Karte, wie von Google </w:t>
+      </w:r>
+      <w:proofErr w:type="spellStart"/>
+      <w:r>
+        <w:t>Maps</w:t>
+      </w:r>
+      <w:proofErr w:type="spellEnd"/>
+      <w:r>
+        <w:t xml:space="preserve"> bekannt, würden wir ebenfalls gerne umsetzen, da sie das Hauptmerkmal unserer Applikation darstellt. Wanderrouten sollen über diese Karte angezeigt werden. Im Prototyp ist ebenfalls zu sehen, dass mit Hilfe von Schiebereglern </w:t>
+      </w:r>
+      <w:r>
+        <w:t>aus</w:t>
+      </w:r>
+      <w:r>
+        <w:t>gewählt werden kann, wie lang die Wanderstrecke sein soll und wie viele Höhenmeter mit inbegriffen sein sollen. Wir haben uns dafür entschieden, diese Schieberegler aus dem Prot</w:t>
+      </w:r>
+      <w:r>
+        <w:t>ot</w:t>
+      </w:r>
+      <w:r>
+        <w:t xml:space="preserve">ypen nicht mit zu implementieren, da die Komplexität für uns innerhalb der gegebenen Zeit nicht umsetzbar scheint. Auch bei der Umsetzung der Karte kürzen wir die Implementation. Es scheint so, dass Google </w:t>
+      </w:r>
+      <w:proofErr w:type="spellStart"/>
+      <w:r>
+        <w:t>Maps</w:t>
+      </w:r>
+      <w:proofErr w:type="spellEnd"/>
+      <w:r>
+        <w:t xml:space="preserve"> keine API für Java anbietet, sondern nur für </w:t>
+      </w:r>
+      <w:proofErr w:type="spellStart"/>
+      <w:r>
+        <w:t>WebApps</w:t>
+      </w:r>
+      <w:proofErr w:type="spellEnd"/>
+      <w:r>
+        <w:t xml:space="preserve">. Um unsere App trotzdem anschaulich zu gestalten, werden wir versuchen mithilfe von Web-Integrationen in Java eine Google </w:t>
+      </w:r>
+      <w:proofErr w:type="spellStart"/>
+      <w:r>
+        <w:t>Maps</w:t>
+      </w:r>
+      <w:proofErr w:type="spellEnd"/>
+      <w:r>
+        <w:t xml:space="preserve">-Seite darzustellen. </w:t>
+      </w:r>
+    </w:p>
+    <w:p>
+      <w:r>
+        <w:t xml:space="preserve">Eine eigene </w:t>
+      </w:r>
+      <w:proofErr w:type="spellStart"/>
+      <w:r>
+        <w:t>Kartenimplementation</w:t>
+      </w:r>
+      <w:proofErr w:type="spellEnd"/>
+      <w:r>
+        <w:t xml:space="preserve"> scheint schlichtweg zu komplex. </w:t>
+      </w:r>
+    </w:p>
+    <w:p>
+      <w:r>
+        <w:t>Nach heutiger Sicht (Stand: 01.09.2020) scheint auch die Implementation von der oben genannten Swing-Browser-Komponente nicht erreichbar, da man für die Bibliothek, die wir dafür genutzt hätten, eine Lizenz benötigt. Somit wird die Karte nur „generisch“ in Form eines Bildes oder Ähnliche</w:t>
+      </w:r>
+      <w:r>
+        <w:t>m</w:t>
+      </w:r>
+      <w:r>
+        <w:t xml:space="preserve"> in der Applikation zu finden sein.</w:t>
       </w:r>
     </w:p>
     <w:p>
@@ -1170,27 +1290,40 @@
     <w:p>
       <w:pPr>
         <w:pStyle w:val="Heading2"/>
+        <w:rPr>
+          <w:sz w:val="32"/>
+          <w:szCs w:val="32"/>
+        </w:rPr>
       </w:pPr>
       <w:bookmarkStart w:id="4" w:name="_Toc49935446"/>
       <w:r>
+        <w:rPr>
+          <w:sz w:val="32"/>
+          <w:szCs w:val="32"/>
+        </w:rPr>
         <w:t>Intelligente Karte</w:t>
       </w:r>
       <w:bookmarkEnd w:id="4"/>
     </w:p>
     <w:p>
       <w:r>
-        <w:t>Für die „Intelligente Karte gilt Ähnliches. Es scheint zu komplex zu sein, intelligente Features in eine Karte zu bauen, bei der die Sorge besteht, dass sie nur als Browser-Swing-Komponente implementiert wird. Eine intelligente Karte war von der Gruppe als Idee gedacht, und auch im Prototypen wird diese Idee gerne veranschaulicht, es scheitert leider an der realen Umsetzungsmöglichkeit.</w:t>
+        <w:t>Für die „Intelligente Karte gilt Ähnliches. Es scheint zu komplex zu sein, intelligente Features in eine Karte zu bauen, bei der die Sorge besteht, dass sie nu</w:t>
+      </w:r>
+      <w:bookmarkStart w:id="5" w:name="_GoBack"/>
+      <w:bookmarkEnd w:id="5"/>
+      <w:r>
+        <w:t>r als Browser-Swing-Komponente implementiert wird. Eine intelligente Karte war von der Gruppe als Idee gedacht, und auch im Prototypen wird diese Idee gerne veranschaulicht, es scheitert leider an der realen Umsetzungsmöglichkeit.</w:t>
       </w:r>
     </w:p>
     <w:p>
       <w:pPr>
         <w:pStyle w:val="Heading1"/>
       </w:pPr>
-      <w:bookmarkStart w:id="5" w:name="_Toc49935447"/>
+      <w:bookmarkStart w:id="6" w:name="_Toc49935447"/>
       <w:r>
         <w:t>Notfallknopf</w:t>
       </w:r>
-      <w:bookmarkEnd w:id="5"/>
+      <w:bookmarkEnd w:id="6"/>
     </w:p>
     <w:p>
       <w:r>
@@ -1204,7 +1337,7 @@
       <w:pPr>
         <w:pStyle w:val="Heading1"/>
       </w:pPr>
-      <w:bookmarkStart w:id="6" w:name="_Toc49935448"/>
+      <w:bookmarkStart w:id="7" w:name="_Toc49935448"/>
       <w:r>
         <w:t>QR-Code</w:t>
       </w:r>
@@ -1214,7 +1347,7 @@
       <w:r>
         <w:t>Scanner</w:t>
       </w:r>
-      <w:bookmarkEnd w:id="6"/>
+      <w:bookmarkEnd w:id="7"/>
     </w:p>
     <w:p>
       <w:r>
@@ -1248,7 +1381,13 @@
         </w:numPr>
       </w:pPr>
       <w:r>
-        <w:t>Bei der Applikation legt die Gruppe Wert auf die Datenbanknutzung mit Benutzern und die Karte. Der Focus liegt unserer persönlichen Abwägung nach nicht auf der Implementation eines Features, dass standardmäßig mitgeliefert wird.</w:t>
+        <w:t>Bei der Applikation legt die Gruppe Wert auf die Datenbanknutzung mit Benutzern und die Karte. Der Fo</w:t>
+      </w:r>
+      <w:r>
+        <w:t>k</w:t>
+      </w:r>
+      <w:r>
+        <w:t>us liegt unserer persönlichen Abwägung nach nicht auf der Implementation eines Features, dass standardmäßig mitgeliefert wird.</w:t>
       </w:r>
     </w:p>
     <w:p>
@@ -1267,15 +1406,25 @@
       <w:pPr>
         <w:pStyle w:val="Heading1"/>
       </w:pPr>
-      <w:bookmarkStart w:id="7" w:name="_Toc49935449"/>
-      <w:r>
-        <w:t>Augmented Reality</w:t>
-      </w:r>
-      <w:bookmarkEnd w:id="7"/>
-    </w:p>
-    <w:p>
-      <w:r>
-        <w:t>Augmented Reality kann leider von</w:t>
+      <w:bookmarkStart w:id="8" w:name="_Toc49935449"/>
+      <w:proofErr w:type="spellStart"/>
+      <w:r>
+        <w:t>Augmented</w:t>
+      </w:r>
+      <w:proofErr w:type="spellEnd"/>
+      <w:r>
+        <w:t xml:space="preserve"> Reality</w:t>
+      </w:r>
+      <w:bookmarkEnd w:id="8"/>
+    </w:p>
+    <w:p>
+      <w:proofErr w:type="spellStart"/>
+      <w:r>
+        <w:t>Augmented</w:t>
+      </w:r>
+      <w:proofErr w:type="spellEnd"/>
+      <w:r>
+        <w:t xml:space="preserve"> Reality kann leider von</w:t>
       </w:r>
       <w:r>
         <w:t xml:space="preserve"> uns nicht implementiert werden, da keine Gyrosensoren oder andere Mittel vorliegen, mit denen Gerätebewegungen analysiert werden können. Die Implementierungskomplexität scheint ebenfalls enorm hoch zu sein.</w:t>
@@ -1285,12 +1434,11 @@
       <w:pPr>
         <w:pStyle w:val="Heading1"/>
       </w:pPr>
-      <w:bookmarkStart w:id="8" w:name="_Toc49935450"/>
-      <w:r>
-        <w:lastRenderedPageBreak/>
+      <w:bookmarkStart w:id="9" w:name="_Toc49935450"/>
+      <w:r>
         <w:t>Blog</w:t>
       </w:r>
-      <w:bookmarkEnd w:id="8"/>
+      <w:bookmarkEnd w:id="9"/>
     </w:p>
     <w:p>
       <w:r>
@@ -1312,26 +1460,34 @@
       <w:pPr>
         <w:pStyle w:val="Heading1"/>
       </w:pPr>
-      <w:bookmarkStart w:id="9" w:name="_Toc49935451"/>
+      <w:bookmarkStart w:id="10" w:name="_Toc49935451"/>
       <w:r>
         <w:t>Attraktionen</w:t>
       </w:r>
-      <w:bookmarkEnd w:id="9"/>
-    </w:p>
-    <w:p>
-      <w:r>
-        <w:t>Bei den Attraktionen hat die Gruppe ebenfalls entschieden, dass das Einpflegen von der Daten verschiedener Hütten etc. nicht unser Hauptfokus sein sollte. Dies wäre eventuell ein Punkt, der in dem Zeitraum vom 13.09.2020 bis zur Präsentation eingarbeitet werden könnte.</w:t>
+      <w:bookmarkEnd w:id="10"/>
+    </w:p>
+    <w:p>
+      <w:r>
+        <w:t xml:space="preserve">Bei den Attraktionen hat die Gruppe ebenfalls entschieden, dass das Einpflegen von der Daten verschiedener Hütten etc. nicht unser Hauptfokus sein sollte. Dies wäre eventuell ein Punkt, der in dem Zeitraum vom 13.09.2020 bis zur Präsentation </w:t>
+      </w:r>
+      <w:proofErr w:type="spellStart"/>
+      <w:r>
+        <w:t>eingarbeitet</w:t>
+      </w:r>
+      <w:proofErr w:type="spellEnd"/>
+      <w:r>
+        <w:t xml:space="preserve"> werden könnte.</w:t>
       </w:r>
     </w:p>
     <w:p>
       <w:pPr>
         <w:pStyle w:val="Heading1"/>
       </w:pPr>
-      <w:bookmarkStart w:id="10" w:name="_Toc49935452"/>
+      <w:bookmarkStart w:id="11" w:name="_Toc49935452"/>
       <w:r>
         <w:t>Hundebesitzer</w:t>
       </w:r>
-      <w:bookmarkEnd w:id="10"/>
+      <w:bookmarkEnd w:id="11"/>
     </w:p>
     <w:p>
       <w:r>
@@ -1342,18 +1498,26 @@
       <w:pPr>
         <w:pStyle w:val="Heading1"/>
       </w:pPr>
-      <w:bookmarkStart w:id="11" w:name="_Toc49935453"/>
+      <w:bookmarkStart w:id="12" w:name="_Toc49935453"/>
       <w:r>
         <w:t>Mountainbiking</w:t>
       </w:r>
-      <w:bookmarkEnd w:id="11"/>
+      <w:bookmarkEnd w:id="12"/>
     </w:p>
     <w:p>
       <w:r>
         <w:t xml:space="preserve">Mountainbiking wurde, ebenfalls wie </w:t>
       </w:r>
       <w:r>
-        <w:t>Wandern, ebenfalls mit in die Applikation mit übernommen, da Wandern und Mountainbiking die Hauptbeschäftigungen im Pfalzer Wald darstellen. Somit entschied die Gruppe, soll dies annähernd ähnlich wie die Wanderfunktion implementiert werden.</w:t>
+        <w:t xml:space="preserve">Wandern, ebenfalls mit in die Applikation mit übernommen, da Wandern und Mountainbiking die Hauptbeschäftigungen im </w:t>
+      </w:r>
+      <w:proofErr w:type="spellStart"/>
+      <w:r>
+        <w:t>Pfalzer</w:t>
+      </w:r>
+      <w:proofErr w:type="spellEnd"/>
+      <w:r>
+        <w:t xml:space="preserve"> Wald darstellen. Somit entschied die Gruppe, soll dies annähernd ähnlich wie die Wanderfunktion implementiert werden.</w:t>
       </w:r>
     </w:p>
     <w:p>
@@ -1365,11 +1529,11 @@
       <w:pPr>
         <w:pStyle w:val="Heading1"/>
       </w:pPr>
-      <w:bookmarkStart w:id="12" w:name="_Toc49935454"/>
+      <w:bookmarkStart w:id="13" w:name="_Toc49935454"/>
       <w:r>
         <w:t>Geocaching</w:t>
       </w:r>
-      <w:bookmarkEnd w:id="12"/>
+      <w:bookmarkEnd w:id="13"/>
     </w:p>
     <w:p>
       <w:r>
@@ -1378,8 +1542,6 @@
       <w:r>
         <w:t>Die Idee finden wir trotzdem so gut, dass sie mit in den Prototypen übernommen wurde.</w:t>
       </w:r>
-      <w:bookmarkStart w:id="13" w:name="_GoBack"/>
-      <w:bookmarkEnd w:id="13"/>
     </w:p>
     <w:p>
       <w:pPr>
@@ -1472,7 +1634,15 @@
       <w:pStyle w:val="Header"/>
     </w:pPr>
     <w:r>
-      <w:t>Nicolas Geppert – Philipp Fenesan – Veronika Taranek – Lukas Werner</w:t>
+      <w:t xml:space="preserve">Nicolas Geppert – Philipp </w:t>
+    </w:r>
+    <w:proofErr w:type="spellStart"/>
+    <w:r>
+      <w:t>Fenesan</w:t>
+    </w:r>
+    <w:proofErr w:type="spellEnd"/>
+    <w:r>
+      <w:t xml:space="preserve"> – Veronika Taranek – Lukas Werner</w:t>
     </w:r>
   </w:p>
 </w:hdr>
@@ -2491,7 +2661,7 @@
 </file>
 
 <file path=customXml/itemProps1.xml><?xml version="1.0" encoding="utf-8"?>
-<ds:datastoreItem xmlns:ds="http://schemas.openxmlformats.org/officeDocument/2006/customXml" ds:itemID="{1783EC27-F6CB-42A3-B19A-8C55D4F410EC}">
+<ds:datastoreItem xmlns:ds="http://schemas.openxmlformats.org/officeDocument/2006/customXml" ds:itemID="{3D97C818-741D-4D1D-8ADC-5712DA5DBF58}">
   <ds:schemaRefs>
     <ds:schemaRef ds:uri="http://schemas.openxmlformats.org/officeDocument/2006/bibliography"/>
   </ds:schemaRefs>

</xml_diff>